<commit_message>
fixing some bugs on clients page
</commit_message>
<xml_diff>
--- a/src/_asset/doc/CONTRACTS.ONLY-resume.Timotei.Dumitru.docx
+++ b/src/_asset/doc/CONTRACTS.ONLY-resume.Timotei.Dumitru.docx
@@ -125,7 +125,7 @@
         <w:rPr>
           <w:lang w:val="en-GB"/>
         </w:rPr>
-        <w:t xml:space="preserve"> (last updated: 14</w:t>
+        <w:t xml:space="preserve"> (last updated: 23</w:t>
       </w:r>
       <w:r>
         <w:rPr>
@@ -240,7 +240,21 @@
             <w:rStyle w:val="Hyperlink"/>
             <w:lang w:val="en-GB"/>
           </w:rPr>
-          <w:t>GitHub</w:t>
+          <w:t>GitH</w:t>
+        </w:r>
+        <w:r>
+          <w:rPr>
+            <w:rStyle w:val="Hyperlink"/>
+            <w:lang w:val="en-GB"/>
+          </w:rPr>
+          <w:t>u</w:t>
+        </w:r>
+        <w:r>
+          <w:rPr>
+            <w:rStyle w:val="Hyperlink"/>
+            <w:lang w:val="en-GB"/>
+          </w:rPr>
+          <w:t>b</w:t>
         </w:r>
       </w:hyperlink>
       <w:r>
@@ -411,13 +425,19 @@
         <w:rPr>
           <w:lang w:val="en-GB"/>
         </w:rPr>
-        <w:t xml:space="preserve"> You, Should, Change, This, To, Match, Your, Skills, </w:t>
-      </w:r>
-      <w:r>
-        <w:rPr>
-          <w:lang w:val="en-GB"/>
-        </w:rPr>
-        <w:t>HTML 5, CSS</w:t>
+        <w:t xml:space="preserve"> </w:t>
+      </w:r>
+      <w:r>
+        <w:rPr>
+          <w:lang w:val="en-GB"/>
+        </w:rPr>
+        <w:t>HTML</w:t>
+      </w:r>
+      <w:r>
+        <w:rPr>
+          <w:lang w:val="en-GB"/>
+        </w:rPr>
+        <w:t>5, CSS</w:t>
       </w:r>
       <w:r>
         <w:rPr>
@@ -435,51 +455,7 @@
         <w:rPr>
           <w:lang w:val="en-GB"/>
         </w:rPr>
-        <w:t>Bootstrap</w:t>
-      </w:r>
-      <w:r>
-        <w:rPr>
-          <w:lang w:val="en-GB"/>
-        </w:rPr>
-        <w:t xml:space="preserve">, </w:t>
-      </w:r>
-      <w:bookmarkStart w:id="0" w:name="_GoBack2"/>
-      <w:bookmarkEnd w:id="0"/>
-      <w:r>
-        <w:rPr>
-          <w:lang w:val="en-GB"/>
-        </w:rPr>
-        <w:t>JavaScript,</w:t>
-      </w:r>
-      <w:r>
-        <w:rPr>
-          <w:lang w:val="en-GB"/>
-        </w:rPr>
-        <w:t xml:space="preserve"> </w:t>
-      </w:r>
-      <w:r>
-        <w:rPr>
-          <w:lang w:val="en-GB"/>
-        </w:rPr>
-        <w:t>Gulp</w:t>
-      </w:r>
-      <w:r>
-        <w:rPr>
-          <w:lang w:val="en-GB"/>
-        </w:rPr>
-        <w:t>, jQuery,</w:t>
-      </w:r>
-      <w:r>
-        <w:rPr>
-          <w:lang w:val="en-GB"/>
-        </w:rPr>
-        <w:t xml:space="preserve"> </w:t>
-      </w:r>
-      <w:r>
-        <w:rPr>
-          <w:lang w:val="en-GB"/>
-        </w:rPr>
-        <w:t>AngularJS, NodeJS, Sass</w:t>
+        <w:t>Bootstrap, NodeJS, Sass</w:t>
       </w:r>
     </w:p>
     <w:p>
@@ -516,11 +492,31 @@
         </w:rPr>
         <w:t xml:space="preserve"> –</w:t>
       </w:r>
-      <w:r>
-        <w:rPr>
-          <w:lang w:val="en-GB"/>
-        </w:rPr>
-        <w:t>PHP, MySQL, Git</w:t>
+      <w:bookmarkStart w:id="0" w:name="_GoBack2"/>
+      <w:bookmarkEnd w:id="0"/>
+      <w:r>
+        <w:rPr>
+          <w:lang w:val="en-GB"/>
+        </w:rPr>
+        <w:t>JavaScript,</w:t>
+      </w:r>
+      <w:r>
+        <w:rPr>
+          <w:lang w:val="en-GB"/>
+        </w:rPr>
+        <w:t xml:space="preserve"> </w:t>
+      </w:r>
+      <w:r>
+        <w:rPr>
+          <w:lang w:val="en-GB"/>
+        </w:rPr>
+        <w:t>Gulp</w:t>
+      </w:r>
+      <w:r>
+        <w:rPr>
+          <w:lang w:val="en-GB"/>
+        </w:rPr>
+        <w:t>, PHP, MySQL, Git</w:t>
       </w:r>
     </w:p>
     <w:p>
@@ -561,7 +557,7 @@
         <w:rPr>
           <w:lang w:val="en-GB"/>
         </w:rPr>
-        <w:t>, Mac, DOS/CLI, Word, Excel, PowerPoint.</w:t>
+        <w:t>, DOS/CLI, Word, Excel, PowerPoint.</w:t>
       </w:r>
     </w:p>
     <w:p>
@@ -648,151 +644,6 @@
           <w:lang w:val="en-GB"/>
         </w:rPr>
         <w:tab/>
-        <w:t>AWARDS</w:t>
-      </w:r>
-    </w:p>
-    <w:p>
-      <w:pPr>
-        <w:tabs>
-          <w:tab w:val="right" w:pos="1593"/>
-        </w:tabs>
-        <w:rPr>
-          <w:lang w:val="en-GB"/>
-        </w:rPr>
-      </w:pPr>
-    </w:p>
-    <w:p>
-      <w:pPr>
-        <w:rPr>
-          <w:lang w:val="en-GB"/>
-        </w:rPr>
-      </w:pPr>
-      <w:r>
-        <w:rPr>
-          <w:lang w:val="en-GB"/>
-        </w:rPr>
-        <w:t>2015</w:t>
-      </w:r>
-      <w:r>
-        <w:rPr>
-          <w:lang w:val="en-GB"/>
-        </w:rPr>
-        <w:t xml:space="preserve"> </w:t>
-      </w:r>
-      <w:r>
-        <w:rPr>
-          <w:lang w:val="en-GB"/>
-        </w:rPr>
-        <w:tab/>
-      </w:r>
-      <w:r>
-        <w:rPr>
-          <w:rStyle w:val="RedCapsExpanded"/>
-          <w:lang w:val="en-GB"/>
-        </w:rPr>
-        <w:t>Best 33</w:t>
-      </w:r>
-      <w:r>
-        <w:rPr>
-          <w:rStyle w:val="RedCapsExpanded"/>
-          <w:lang w:val="en-GB"/>
-        </w:rPr>
-        <w:t xml:space="preserve">s elevator speed speech </w:t>
-      </w:r>
-      <w:r>
-        <w:rPr>
-          <w:lang w:val="en-GB"/>
-        </w:rPr>
-        <w:t>Google Plex meeting – London</w:t>
-      </w:r>
-    </w:p>
-    <w:p>
-      <w:pPr>
-        <w:rPr>
-          <w:lang w:val="en-GB"/>
-        </w:rPr>
-      </w:pPr>
-      <w:r>
-        <w:rPr>
-          <w:lang w:val="en-GB"/>
-        </w:rPr>
-        <w:t>2011</w:t>
-      </w:r>
-      <w:r>
-        <w:rPr>
-          <w:lang w:val="en-GB"/>
-        </w:rPr>
-        <w:t xml:space="preserve"> </w:t>
-      </w:r>
-      <w:r>
-        <w:rPr>
-          <w:lang w:val="en-GB"/>
-        </w:rPr>
-        <w:tab/>
-      </w:r>
-      <w:r>
-        <w:rPr>
-          <w:rStyle w:val="RedCapsExpanded"/>
-          <w:lang w:val="en-GB"/>
-        </w:rPr>
-        <w:t xml:space="preserve">Best web site for </w:t>
-      </w:r>
-      <w:r>
-        <w:rPr>
-          <w:rStyle w:val="RedCapsExpanded"/>
-          <w:lang w:val="en-GB"/>
-        </w:rPr>
-        <w:t>“Valahia” University</w:t>
-      </w:r>
-      <w:r>
-        <w:rPr>
-          <w:rStyle w:val="RedCapsExpanded"/>
-          <w:lang w:val="en-GB"/>
-        </w:rPr>
-        <w:t xml:space="preserve"> </w:t>
-      </w:r>
-      <w:r>
-        <w:rPr>
-          <w:lang w:val="en-GB"/>
-        </w:rPr>
-        <w:t>Targoviste</w:t>
-      </w:r>
-      <w:r>
-        <w:rPr>
-          <w:lang w:val="en-GB"/>
-        </w:rPr>
-        <w:t xml:space="preserve"> / Romania</w:t>
-      </w:r>
-    </w:p>
-    <w:p>
-      <w:pPr>
-        <w:pStyle w:val="Name"/>
-        <w:tabs>
-          <w:tab w:val="right" w:pos="1593"/>
-        </w:tabs>
-      </w:pPr>
-    </w:p>
-    <w:p>
-      <w:pPr>
-        <w:pStyle w:val="Heading1"/>
-        <w:tabs>
-          <w:tab w:val="right" w:pos="1593"/>
-        </w:tabs>
-        <w:rPr>
-          <w:lang w:val="en-GB"/>
-        </w:rPr>
-      </w:pPr>
-      <w:r>
-        <w:rPr>
-          <w:lang w:val="en-GB"/>
-        </w:rPr>
-        <w:tab/>
-      </w:r>
-      <w:r>
-        <w:rPr>
-          <w:lang w:val="en-GB"/>
-        </w:rPr>
-        <w:tab/>
         <w:t>EMPLOYMENT</w:t>
       </w:r>
     </w:p>
@@ -813,7 +664,7 @@
         <w:rPr>
           <w:lang w:val="en-GB"/>
         </w:rPr>
-        <w:t xml:space="preserve">2016 </w:t>
+        <w:t xml:space="preserve">2017 </w:t>
       </w:r>
       <w:r>
         <w:rPr>
@@ -821,7 +672,7 @@
           <w:iCs/>
           <w:lang w:val="en-GB"/>
         </w:rPr>
-        <w:t>Sep</w:t>
+        <w:t>Feb</w:t>
       </w:r>
       <w:r>
         <w:rPr>
@@ -842,43 +693,20 @@
           <w:lang w:val="en-GB"/>
         </w:rPr>
         <w:tab/>
-      </w:r>
-      <w:r>
-        <w:rPr>
-          <w:lang w:val="en-GB"/>
-        </w:rPr>
-        <w:t xml:space="preserve"> </w:t>
+        <w:t xml:space="preserve">  </w:t>
       </w:r>
       <w:r>
         <w:rPr>
           <w:rStyle w:val="RedCapsExpanded"/>
           <w:lang w:val="en-GB"/>
         </w:rPr>
-        <w:t>Senior Front-End Developer</w:t>
-      </w:r>
-      <w:r>
-        <w:rPr>
-          <w:lang w:val="en-GB"/>
-        </w:rPr>
-        <w:t xml:space="preserve"> – </w:t>
-      </w:r>
-      <w:r>
-        <w:rPr>
-          <w:lang w:val="en-GB"/>
-        </w:rPr>
-        <w:t>UberCompany</w:t>
-      </w:r>
-      <w:r>
-        <w:rPr>
-          <w:lang w:val="en-GB"/>
-        </w:rPr>
-        <w:t xml:space="preserve"> Consulting</w:t>
-      </w:r>
-      <w:r>
-        <w:rPr>
-          <w:lang w:val="en-GB"/>
-        </w:rPr>
-        <w:t xml:space="preserve"> (banking sector)</w:t>
+        <w:t>Freelancer</w:t>
+      </w:r>
+      <w:r>
+        <w:rPr>
+          <w:lang w:val="en-GB"/>
+        </w:rPr>
+        <w:t xml:space="preserve"> –  GitHub, Linkendln</w:t>
       </w:r>
     </w:p>
     <w:p>
@@ -895,7 +723,7 @@
         <w:rPr>
           <w:lang w:val="en-GB"/>
         </w:rPr>
-        <w:t>Change this and the lines below to match your experience, this is just random dummy text</w:t>
+        <w:t>First thing, I wanted to become a software developer so for that I started to learn C++, I managed to make some small games like ‘snake’, ‘pac-man’, ‘tic-tac-toe’ and after that I have been lookin for a job as a junior without succes because most of the companies  would take in only people with experience and/or a dagree.</w:t>
       </w:r>
     </w:p>
     <w:p>
@@ -912,13 +740,82 @@
         <w:rPr>
           <w:lang w:val="en-GB"/>
         </w:rPr>
-        <w:t xml:space="preserve">Restructure </w:t>
-      </w:r>
-      <w:r>
-        <w:rPr>
-          <w:lang w:val="en-GB"/>
-        </w:rPr>
-        <w:t>Working with clients and UX designers to deliver working software to business</w:t>
+        <w:t>Secondly, I heard that is easily to get into web development so I started to learn  HTML5, CSS3, JavaScript, Bootstrap and I managed to make some nice projects that you can see them on GitHub link above.</w:t>
+      </w:r>
+    </w:p>
+    <w:p>
+      <w:pPr>
+        <w:rPr>
+          <w:lang w:val="en-GB"/>
+        </w:rPr>
+      </w:pPr>
+    </w:p>
+    <w:p>
+      <w:pPr>
+        <w:rPr>
+          <w:lang w:val="en-GB"/>
+        </w:rPr>
+      </w:pPr>
+      <w:r>
+        <w:rPr>
+          <w:lang w:val="en-GB"/>
+        </w:rPr>
+        <w:t xml:space="preserve">2015 </w:t>
+      </w:r>
+      <w:r>
+        <w:rPr>
+          <w:i/>
+          <w:iCs/>
+          <w:lang w:val="en-GB"/>
+        </w:rPr>
+        <w:t>Jan</w:t>
+      </w:r>
+      <w:r>
+        <w:rPr>
+          <w:lang w:val="en-GB"/>
+        </w:rPr>
+        <w:t xml:space="preserve"> – </w:t>
+      </w:r>
+      <w:r>
+        <w:rPr>
+          <w:i/>
+          <w:iCs/>
+          <w:lang w:val="en-GB"/>
+        </w:rPr>
+        <w:t xml:space="preserve">2016 </w:t>
+      </w:r>
+      <w:r>
+        <w:rPr>
+          <w:i/>
+          <w:iCs/>
+          <w:lang w:val="en-GB"/>
+        </w:rPr>
+        <w:t>Jun</w:t>
+      </w:r>
+      <w:r>
+        <w:rPr>
+          <w:lang w:val="en-GB"/>
+        </w:rPr>
+        <w:t xml:space="preserve">  </w:t>
+      </w:r>
+      <w:r>
+        <w:rPr>
+          <w:rStyle w:val="RedCapsExpanded"/>
+          <w:lang w:val="en-GB"/>
+        </w:rPr>
+        <w:t xml:space="preserve">Network Technician </w:t>
+      </w:r>
+      <w:r>
+        <w:rPr>
+          <w:lang w:val="en-GB"/>
+        </w:rPr>
+        <w:t xml:space="preserve"> – </w:t>
+      </w:r>
+      <w:r>
+        <w:rPr>
+          <w:lang w:val="en-GB"/>
+        </w:rPr>
+        <w:t xml:space="preserve"> FiberLink</w:t>
       </w:r>
     </w:p>
     <w:p>
@@ -935,7 +832,13 @@
         <w:rPr>
           <w:lang w:val="en-GB"/>
         </w:rPr>
-        <w:t>Design and implement React/Redux and Dojo applications</w:t>
+        <w:t>Develop and maintain local networks in ways that optimize performance</w:t>
+      </w:r>
+      <w:r>
+        <w:rPr>
+          <w:lang w:val="en-GB"/>
+        </w:rPr>
+        <w:t>.</w:t>
       </w:r>
     </w:p>
     <w:p>
@@ -952,7 +855,13 @@
         <w:rPr>
           <w:lang w:val="en-GB"/>
         </w:rPr>
-        <w:t>Champion new technologies and techniques</w:t>
+        <w:t>Ensure security and privacy of networks and computer systems</w:t>
+      </w:r>
+      <w:r>
+        <w:rPr>
+          <w:lang w:val="en-GB"/>
+        </w:rPr>
+        <w:t>.</w:t>
       </w:r>
     </w:p>
     <w:p>
@@ -969,13 +878,19 @@
         <w:rPr>
           <w:lang w:val="en-GB"/>
         </w:rPr>
-        <w:t>Provide support and mentoring for the members</w:t>
-      </w:r>
-      <w:r>
-        <w:rPr>
-          <w:lang w:val="en-GB"/>
-        </w:rPr>
-        <w:t xml:space="preserve"> of the team</w:t>
+        <w:t>Organize and schedule upgrades and maintenance without deterring others from completing their work</w:t>
+      </w:r>
+      <w:r>
+        <w:rPr>
+          <w:lang w:val="en-GB"/>
+        </w:rPr>
+        <w:t>.</w:t>
+      </w:r>
+      <w:r>
+        <w:rPr>
+          <w:lang w:val="en-GB"/>
+        </w:rPr>
+        <w:t xml:space="preserve"> </w:t>
       </w:r>
     </w:p>
     <w:p>
@@ -992,7 +907,13 @@
         <w:rPr>
           <w:lang w:val="en-GB"/>
         </w:rPr>
-        <w:t>Technical exploration: Prototyping and Spiking activities</w:t>
+        <w:t>Provide technical support to clients through various channels of communication</w:t>
+      </w:r>
+      <w:r>
+        <w:rPr>
+          <w:lang w:val="en-GB"/>
+        </w:rPr>
+        <w:t>.</w:t>
       </w:r>
     </w:p>
     <w:p>
@@ -1009,7 +930,19 @@
         <w:rPr>
           <w:lang w:val="en-GB"/>
         </w:rPr>
-        <w:t>Delivering working software in agile teams</w:t>
+        <w:t>Inspect cable lines to ensure that they are intact and working optimally</w:t>
+      </w:r>
+      <w:r>
+        <w:rPr>
+          <w:lang w:val="en-GB"/>
+        </w:rPr>
+        <w:t>.</w:t>
+      </w:r>
+      <w:r>
+        <w:rPr>
+          <w:lang w:val="en-GB"/>
+        </w:rPr>
+        <w:t xml:space="preserve"> </w:t>
       </w:r>
     </w:p>
     <w:p>
@@ -1026,7 +959,126 @@
         <w:rPr>
           <w:lang w:val="en-GB"/>
         </w:rPr>
-        <w:t>Technology evaluation, estimation and technical documentation</w:t>
+        <w:t>Manage and support LAN and WAN Network devices</w:t>
+      </w:r>
+      <w:r>
+        <w:rPr>
+          <w:lang w:val="en-GB"/>
+        </w:rPr>
+        <w:t xml:space="preserve">. </w:t>
+      </w:r>
+    </w:p>
+    <w:p>
+      <w:pPr>
+        <w:rPr>
+          <w:lang w:val="en-GB"/>
+        </w:rPr>
+      </w:pPr>
+    </w:p>
+    <w:p>
+      <w:pPr>
+        <w:rPr>
+          <w:lang w:val="en-GB"/>
+        </w:rPr>
+      </w:pPr>
+      <w:r>
+        <w:rPr>
+          <w:lang w:val="en-GB"/>
+        </w:rPr>
+        <w:t>2012</w:t>
+      </w:r>
+      <w:r>
+        <w:rPr>
+          <w:lang w:val="en-GB"/>
+        </w:rPr>
+        <w:t xml:space="preserve"> </w:t>
+      </w:r>
+      <w:r>
+        <w:rPr>
+          <w:i/>
+          <w:iCs/>
+          <w:lang w:val="en-GB"/>
+        </w:rPr>
+        <w:t>Oct</w:t>
+      </w:r>
+      <w:r>
+        <w:rPr>
+          <w:lang w:val="en-GB"/>
+        </w:rPr>
+        <w:t xml:space="preserve"> – </w:t>
+      </w:r>
+      <w:r>
+        <w:rPr>
+          <w:i/>
+          <w:iCs/>
+          <w:lang w:val="en-GB"/>
+        </w:rPr>
+        <w:t>2014</w:t>
+      </w:r>
+      <w:r>
+        <w:rPr>
+          <w:i/>
+          <w:iCs/>
+          <w:lang w:val="en-GB"/>
+        </w:rPr>
+        <w:t xml:space="preserve"> </w:t>
+      </w:r>
+      <w:r>
+        <w:rPr>
+          <w:i/>
+          <w:iCs/>
+          <w:lang w:val="en-GB"/>
+        </w:rPr>
+        <w:t>Dec</w:t>
+      </w:r>
+      <w:r>
+        <w:rPr>
+          <w:lang w:val="en-GB"/>
+        </w:rPr>
+        <w:tab/>
+      </w:r>
+      <w:r>
+        <w:rPr>
+          <w:lang w:val="en-GB"/>
+        </w:rPr>
+        <w:t xml:space="preserve"> </w:t>
+      </w:r>
+      <w:r>
+        <w:rPr>
+          <w:lang w:val="en-GB"/>
+        </w:rPr>
+        <w:t xml:space="preserve"> </w:t>
+      </w:r>
+      <w:r>
+        <w:rPr>
+          <w:rStyle w:val="RedCapsExpanded"/>
+          <w:lang w:val="en-GB"/>
+        </w:rPr>
+        <w:t>IT Technician</w:t>
+      </w:r>
+      <w:r>
+        <w:rPr>
+          <w:lang w:val="en-GB"/>
+        </w:rPr>
+        <w:t xml:space="preserve"> –</w:t>
+      </w:r>
+      <w:r>
+        <w:rPr>
+          <w:lang w:val="en-GB"/>
+        </w:rPr>
+        <w:t xml:space="preserve"> </w:t>
+      </w:r>
+      <w:r>
+        <w:rPr>
+          <w:lang w:val="en-GB"/>
+        </w:rPr>
+        <w:t xml:space="preserve"> </w:t>
+      </w:r>
+      <w:r>
+        <w:rPr>
+          <w:lang w:val="en-GB"/>
+        </w:rPr>
+        <w:t>Computers Warehouse</w:t>
       </w:r>
     </w:p>
     <w:p>
@@ -1043,80 +1095,13 @@
         <w:rPr>
           <w:lang w:val="en-GB"/>
         </w:rPr>
-        <w:t>Solution architecture and implementation</w:t>
-      </w:r>
-    </w:p>
-    <w:p>
-      <w:pPr>
-        <w:rPr>
-          <w:lang w:val="en-GB"/>
-        </w:rPr>
-      </w:pPr>
-    </w:p>
-    <w:p>
-      <w:pPr>
-        <w:rPr>
-          <w:lang w:val="en-GB"/>
-        </w:rPr>
-      </w:pPr>
-      <w:r>
-        <w:rPr>
-          <w:lang w:val="en-GB"/>
-        </w:rPr>
-        <w:t xml:space="preserve">2015 </w:t>
-      </w:r>
-      <w:r>
-        <w:rPr>
-          <w:i/>
-          <w:iCs/>
-          <w:lang w:val="en-GB"/>
-        </w:rPr>
-        <w:t>Oct</w:t>
-      </w:r>
-      <w:r>
-        <w:rPr>
-          <w:lang w:val="en-GB"/>
-        </w:rPr>
-        <w:t xml:space="preserve"> – </w:t>
-      </w:r>
-      <w:r>
-        <w:rPr>
-          <w:i/>
-          <w:iCs/>
-          <w:lang w:val="en-GB"/>
-        </w:rPr>
-        <w:t>2016 Sep</w:t>
-      </w:r>
-      <w:r>
-        <w:rPr>
-          <w:lang w:val="en-GB"/>
-        </w:rPr>
-        <w:tab/>
-      </w:r>
-      <w:r>
-        <w:rPr>
-          <w:rStyle w:val="RedCapsExpanded"/>
-          <w:lang w:val="en-GB"/>
-        </w:rPr>
-        <w:t>Front-End Developer</w:t>
-      </w:r>
-      <w:r>
-        <w:rPr>
-          <w:lang w:val="en-GB"/>
-        </w:rPr>
-        <w:t xml:space="preserve"> – </w:t>
-      </w:r>
-      <w:r>
-        <w:rPr>
-          <w:lang w:val="en-GB"/>
-        </w:rPr>
-        <w:t>FrontEndCompany</w:t>
-      </w:r>
-      <w:r>
-        <w:rPr>
-          <w:lang w:val="en-GB"/>
-        </w:rPr>
-        <w:t xml:space="preserve"> Software</w:t>
+        <w:t>Set up workstations with computers and necessary peripheral devices (routers, printers etc.)</w:t>
+      </w:r>
+      <w:r>
+        <w:rPr>
+          <w:lang w:val="en-GB"/>
+        </w:rPr>
+        <w:t>.</w:t>
       </w:r>
     </w:p>
     <w:p>
@@ -1133,7 +1118,13 @@
         <w:rPr>
           <w:lang w:val="en-GB"/>
         </w:rPr>
-        <w:t>Change this and the lines below to match your experience, this is just random dummy text</w:t>
+        <w:t>Check computer hardware (HDD, mouses, keyboards etc.) to ensure functionality</w:t>
+      </w:r>
+      <w:r>
+        <w:rPr>
+          <w:lang w:val="en-GB"/>
+        </w:rPr>
+        <w:t>.</w:t>
       </w:r>
     </w:p>
     <w:p>
@@ -1150,19 +1141,13 @@
         <w:rPr>
           <w:lang w:val="en-GB"/>
         </w:rPr>
-        <w:t xml:space="preserve">Restructure and rebuild the </w:t>
-      </w:r>
-      <w:r>
-        <w:rPr>
-          <w:lang w:val="en-GB"/>
-        </w:rPr>
-        <w:t>front-end</w:t>
-      </w:r>
-      <w:r>
-        <w:rPr>
-          <w:lang w:val="en-GB"/>
-        </w:rPr>
-        <w:t xml:space="preserve"> solution migrating from Ember to AngularJS and Angular2 feature based. Other technologies used: sass, gulp, node, npm, typescript etc.</w:t>
+        <w:t>Install and configure appropriate software and functions according to specifications</w:t>
+      </w:r>
+      <w:r>
+        <w:rPr>
+          <w:lang w:val="en-GB"/>
+        </w:rPr>
+        <w:t>.</w:t>
       </w:r>
     </w:p>
     <w:p>
@@ -1179,8 +1164,13 @@
         <w:rPr>
           <w:lang w:val="en-GB"/>
         </w:rPr>
-        <w:lastRenderedPageBreak/>
-        <w:t>Provide training and support for team members within front-end technologies</w:t>
+        <w:t>Provide orientation and guidance to users on how to operate new software and computer equipment</w:t>
+      </w:r>
+      <w:r>
+        <w:rPr>
+          <w:lang w:val="en-GB"/>
+        </w:rPr>
+        <w:t>.</w:t>
       </w:r>
     </w:p>
     <w:p>
@@ -1197,7 +1187,7 @@
         <w:rPr>
           <w:lang w:val="en-GB"/>
         </w:rPr>
-        <w:t>Do pair programming to ensure a good understanding of new technologies and techniques</w:t>
+        <w:t>Organize and schedule upgrades and maintenance without deterring others from completing their work</w:t>
       </w:r>
     </w:p>
     <w:p>
@@ -1214,7 +1204,7 @@
         <w:rPr>
           <w:lang w:val="en-GB"/>
         </w:rPr>
-        <w:t>Attend code reviews and provide knowledge and support for creating a better code base</w:t>
+        <w:t>Perform troubleshooting to diagnose and resolve problems (repair or replace parts, debugging etc.)</w:t>
       </w:r>
     </w:p>
     <w:p>
@@ -1231,44 +1221,34 @@
         <w:rPr>
           <w:lang w:val="en-GB"/>
         </w:rPr>
-        <w:t>Research and promote cutting edge technologies and design patterns like Angular 2, TypeScript, Redux, Reactive Programming, ES6, build and deploy tools etc</w:t>
-      </w:r>
-    </w:p>
-    <w:p>
-      <w:pPr>
-        <w:numPr>
-          <w:ilvl w:val="0"/>
-          <w:numId w:val="1"/>
-        </w:numPr>
-        <w:rPr>
-          <w:lang w:val="en-GB"/>
-        </w:rPr>
-      </w:pPr>
-      <w:r>
-        <w:rPr>
-          <w:lang w:val="en-GB"/>
-        </w:rPr>
-        <w:t xml:space="preserve">Create a positive atmosphere and a touch of amusement occasionally to bring members closer together </w:t>
-      </w:r>
-    </w:p>
-    <w:p>
-      <w:pPr>
-        <w:rPr>
-          <w:lang w:val="en-GB"/>
-        </w:rPr>
-      </w:pPr>
-    </w:p>
-    <w:p>
-      <w:pPr>
-        <w:rPr>
-          <w:lang w:val="en-GB"/>
-        </w:rPr>
-      </w:pPr>
-      <w:r>
-        <w:rPr>
-          <w:lang w:val="en-GB"/>
-        </w:rPr>
-        <w:t xml:space="preserve">2014 </w:t>
+        <w:t>Identify computer or network equipment shortages and place orders</w:t>
+      </w:r>
+    </w:p>
+    <w:p>
+      <w:pPr>
+        <w:ind w:left="360"/>
+        <w:rPr>
+          <w:lang w:val="en-GB"/>
+        </w:rPr>
+      </w:pPr>
+    </w:p>
+    <w:p>
+      <w:pPr>
+        <w:rPr>
+          <w:lang w:val="en-GB"/>
+        </w:rPr>
+      </w:pPr>
+      <w:r>
+        <w:rPr>
+          <w:lang w:val="en-GB"/>
+        </w:rPr>
+        <w:t>2010</w:t>
+      </w:r>
+      <w:r>
+        <w:rPr>
+          <w:lang w:val="en-GB"/>
+        </w:rPr>
+        <w:t xml:space="preserve"> </w:t>
       </w:r>
       <w:r>
         <w:rPr>
@@ -1276,13 +1256,19 @@
           <w:iCs/>
           <w:lang w:val="en-GB"/>
         </w:rPr>
-        <w:t>Oct</w:t>
-      </w:r>
-      <w:r>
-        <w:rPr>
-          <w:lang w:val="en-GB"/>
-        </w:rPr>
-        <w:t xml:space="preserve"> – </w:t>
+        <w:t>Mar</w:t>
+      </w:r>
+      <w:r>
+        <w:rPr>
+          <w:lang w:val="en-GB"/>
+        </w:rPr>
+        <w:t xml:space="preserve"> – 2011</w:t>
+      </w:r>
+      <w:r>
+        <w:rPr>
+          <w:lang w:val="en-GB"/>
+        </w:rPr>
+        <w:t xml:space="preserve"> </w:t>
       </w:r>
       <w:r>
         <w:rPr>
@@ -1290,7 +1276,7 @@
           <w:iCs/>
           <w:lang w:val="en-GB"/>
         </w:rPr>
-        <w:t>2015 Oct</w:t>
+        <w:t>Jun</w:t>
       </w:r>
       <w:r>
         <w:rPr>
@@ -1306,226 +1292,36 @@
       </w:r>
       <w:r>
         <w:rPr>
+          <w:lang w:val="en-GB"/>
+        </w:rPr>
+        <w:t xml:space="preserve"> </w:t>
+      </w:r>
+      <w:r>
+        <w:rPr>
           <w:rStyle w:val="RedCapsExpanded"/>
           <w:lang w:val="en-GB"/>
         </w:rPr>
-        <w:t>JUNIOR</w:t>
+        <w:t>Network technician</w:t>
       </w:r>
       <w:r>
         <w:rPr>
           <w:rStyle w:val="RedCapsExpanded"/>
           <w:lang w:val="en-GB"/>
         </w:rPr>
-        <w:t xml:space="preserve"> UI Developer</w:t>
-      </w:r>
-      <w:r>
-        <w:rPr>
-          <w:lang w:val="en-GB"/>
-        </w:rPr>
-        <w:t xml:space="preserve"> – </w:t>
-      </w:r>
-      <w:r>
-        <w:rPr>
-          <w:lang w:val="en-GB"/>
-        </w:rPr>
-        <w:t xml:space="preserve">Slim Fit </w:t>
-      </w:r>
-      <w:r>
-        <w:rPr>
-          <w:lang w:val="en-GB"/>
-        </w:rPr>
-        <w:t>Group</w:t>
-      </w:r>
-    </w:p>
-    <w:p>
-      <w:pPr>
-        <w:numPr>
-          <w:ilvl w:val="0"/>
-          <w:numId w:val="1"/>
-        </w:numPr>
-        <w:rPr>
-          <w:lang w:val="en-GB"/>
-        </w:rPr>
-      </w:pPr>
-      <w:r>
-        <w:rPr>
-          <w:lang w:val="en-GB"/>
-        </w:rPr>
-        <w:t>Change this and the lines below to match your experience, this is just random dummy text</w:t>
-      </w:r>
-    </w:p>
-    <w:p>
-      <w:pPr>
-        <w:numPr>
-          <w:ilvl w:val="0"/>
-          <w:numId w:val="1"/>
-        </w:numPr>
-        <w:rPr>
-          <w:lang w:val="en-GB"/>
-        </w:rPr>
-      </w:pPr>
-      <w:r>
-        <w:rPr>
-          <w:lang w:val="en-GB"/>
-        </w:rPr>
-        <w:t>My main responsibility was to build the mobile, tablet and desktop interface for a new insurance product. On a daily basis, I have been using HTML5, CSS3 and JavaScript (vanilla or AngularJS) to skin the interface. In this process, I have played an important role among the front-end developers leading and helping them deliver their tasks. I have also been in close touch with the designers, stakeholders and managers to ensure good communication and solution adoption.</w:t>
-      </w:r>
-    </w:p>
-    <w:p>
-      <w:pPr>
-        <w:numPr>
-          <w:ilvl w:val="0"/>
-          <w:numId w:val="1"/>
-        </w:numPr>
-        <w:rPr>
-          <w:lang w:val="en-GB"/>
-        </w:rPr>
-      </w:pPr>
-      <w:r>
-        <w:rPr>
-          <w:lang w:val="en-GB"/>
-        </w:rPr>
-        <w:t>Organising team meetings outside office hours to strengthen bounds</w:t>
-      </w:r>
-      <w:r>
-        <w:rPr>
-          <w:lang w:val="en-GB"/>
-        </w:rPr>
-        <w:t xml:space="preserve"> between members</w:t>
-      </w:r>
-    </w:p>
-    <w:p>
-      <w:pPr>
-        <w:numPr>
-          <w:ilvl w:val="0"/>
-          <w:numId w:val="1"/>
-        </w:numPr>
-        <w:rPr>
-          <w:lang w:val="en-GB"/>
-        </w:rPr>
-      </w:pPr>
-      <w:r>
-        <w:rPr>
-          <w:lang w:val="en-GB"/>
-        </w:rPr>
-        <w:t>Discuss personal achievements and provide advice and support during lunch time</w:t>
-      </w:r>
-    </w:p>
-    <w:p>
-      <w:pPr>
-        <w:numPr>
-          <w:ilvl w:val="0"/>
-          <w:numId w:val="1"/>
-        </w:numPr>
-        <w:rPr>
-          <w:lang w:val="en-GB"/>
-        </w:rPr>
-      </w:pPr>
-      <w:r>
-        <w:rPr>
-          <w:lang w:val="en-GB"/>
-        </w:rPr>
-        <w:t>Champion the agile process followed within the UI Dev Team. Ensure that our processes are understood by others</w:t>
-      </w:r>
-    </w:p>
-    <w:p>
-      <w:pPr>
-        <w:numPr>
-          <w:ilvl w:val="0"/>
-          <w:numId w:val="1"/>
-        </w:numPr>
-        <w:rPr>
-          <w:lang w:val="en-GB"/>
-        </w:rPr>
-      </w:pPr>
-      <w:r>
-        <w:rPr>
-          <w:lang w:val="en-GB"/>
-        </w:rPr>
-        <w:t xml:space="preserve">Help and support members </w:t>
-      </w:r>
-      <w:r>
-        <w:rPr>
-          <w:lang w:val="en-GB"/>
-        </w:rPr>
-        <w:t>choosing and maintaining the path towards improving current aptitudes and gaining new skill sets</w:t>
-      </w:r>
-    </w:p>
-    <w:p>
-      <w:pPr>
-        <w:numPr>
-          <w:ilvl w:val="0"/>
-          <w:numId w:val="1"/>
-        </w:numPr>
-        <w:rPr>
-          <w:lang w:val="en-GB"/>
-        </w:rPr>
-      </w:pPr>
-      <w:r>
-        <w:rPr>
-          <w:lang w:val="en-GB"/>
-        </w:rPr>
-        <w:t>Create and maintain a fun atmosphere so team members can feel united working towards a common purpose</w:t>
-      </w:r>
-    </w:p>
-    <w:p>
-      <w:pPr>
-        <w:rPr>
-          <w:lang w:val="en-GB"/>
-        </w:rPr>
-      </w:pPr>
-    </w:p>
-    <w:p>
-      <w:pPr>
-        <w:rPr>
-          <w:lang w:val="en-GB"/>
-        </w:rPr>
-      </w:pPr>
-      <w:r>
-        <w:rPr>
-          <w:lang w:val="en-GB"/>
-        </w:rPr>
-        <w:t>2009</w:t>
-      </w:r>
-      <w:r>
-        <w:rPr>
-          <w:lang w:val="en-GB"/>
-        </w:rPr>
         <w:t xml:space="preserve"> </w:t>
       </w:r>
       <w:r>
         <w:rPr>
-          <w:i/>
-          <w:iCs/>
-          <w:lang w:val="en-GB"/>
-        </w:rPr>
-        <w:t>Apr</w:t>
-      </w:r>
-      <w:r>
-        <w:rPr>
-          <w:lang w:val="en-GB"/>
-        </w:rPr>
-        <w:t xml:space="preserve"> – 2010</w:t>
-      </w:r>
-      <w:r>
-        <w:rPr>
+          <w:rStyle w:val="RedCapsExpanded"/>
           <w:lang w:val="en-GB"/>
         </w:rPr>
         <w:t xml:space="preserve"> </w:t>
       </w:r>
       <w:r>
         <w:rPr>
-          <w:i/>
-          <w:iCs/>
-          <w:lang w:val="en-GB"/>
-        </w:rPr>
-        <w:t>Oct</w:t>
-      </w:r>
-      <w:r>
-        <w:rPr>
-          <w:lang w:val="en-GB"/>
-        </w:rPr>
-        <w:tab/>
+          <w:lang w:val="en-GB"/>
+        </w:rPr>
+        <w:t xml:space="preserve">– </w:t>
       </w:r>
       <w:r>
         <w:rPr>
@@ -1535,39 +1331,9 @@
       </w:r>
       <w:r>
         <w:rPr>
-          <w:rStyle w:val="RedCapsExpanded"/>
-          <w:lang w:val="en-GB"/>
-        </w:rPr>
-        <w:t xml:space="preserve">JUNIOR WEB DEVELOPER </w:t>
-      </w:r>
-      <w:r>
-        <w:rPr>
-          <w:lang w:val="en-GB"/>
-        </w:rPr>
-        <w:t xml:space="preserve">– Chemist </w:t>
-      </w:r>
-      <w:r>
-        <w:rPr>
-          <w:lang w:val="en-GB"/>
-        </w:rPr>
-        <w:t>Shop</w:t>
-      </w:r>
-    </w:p>
-    <w:p>
-      <w:pPr>
-        <w:numPr>
-          <w:ilvl w:val="0"/>
-          <w:numId w:val="1"/>
-        </w:numPr>
-        <w:rPr>
-          <w:lang w:val="en-GB"/>
-        </w:rPr>
-      </w:pPr>
-      <w:r>
-        <w:rPr>
-          <w:lang w:val="en-GB"/>
-        </w:rPr>
-        <w:t>Change this and the lines below to match your experience, this is just random dummy text</w:t>
+          <w:lang w:val="en-GB"/>
+        </w:rPr>
+        <w:t>OptInet</w:t>
       </w:r>
     </w:p>
     <w:p>
@@ -1585,7 +1351,7 @@
         <w:rPr>
           <w:lang w:val="en-GB"/>
         </w:rPr>
-        <w:t xml:space="preserve">Set up Git for version control system and offer guidance </w:t>
+        <w:t>Design and install well-functioning computer network, connexions and cabling.</w:t>
       </w:r>
     </w:p>
     <w:p>
@@ -1603,7 +1369,7 @@
         <w:rPr>
           <w:lang w:val="en-GB"/>
         </w:rPr>
-        <w:t xml:space="preserve">Implemented CDN and automated the process for images </w:t>
+        <w:t>Inspect LAN infrastructures and fix minor or major problems/bugs.</w:t>
       </w:r>
     </w:p>
     <w:p>
@@ -1621,7 +1387,7 @@
         <w:rPr>
           <w:lang w:val="en-GB"/>
         </w:rPr>
-        <w:t xml:space="preserve">Develop Yii console commands that talk via REST with other Yii apps, Magento or external services </w:t>
+        <w:t>Evaluate network performance and find ways of improvements.</w:t>
       </w:r>
     </w:p>
     <w:p>
@@ -1639,26 +1405,17 @@
         <w:rPr>
           <w:lang w:val="en-GB"/>
         </w:rPr>
-        <w:t xml:space="preserve">Identify problems and tune up front end </w:t>
-      </w:r>
-    </w:p>
-    <w:p>
-      <w:pPr>
-        <w:numPr>
-          <w:ilvl w:val="0"/>
-          <w:numId w:val="1"/>
-        </w:numPr>
+        <w:t>Preform troubleshooting to system failures and identify bottlenecks to ensure long term efficiency of network.</w:t>
+      </w:r>
+    </w:p>
+    <w:p>
+      <w:pPr>
         <w:spacing w:line="276" w:lineRule="auto"/>
-        <w:rPr>
-          <w:lang w:val="en-GB"/>
-        </w:rPr>
-      </w:pPr>
-      <w:r>
-        <w:rPr>
-          <w:lang w:val="en-GB"/>
-        </w:rPr>
-        <w:t xml:space="preserve">Identify, fix and improve SEO </w:t>
-      </w:r>
+        <w:ind w:left="720"/>
+        <w:rPr>
+          <w:lang w:val="en-GB"/>
+        </w:rPr>
+      </w:pPr>
     </w:p>
     <w:sectPr>
       <w:headerReference w:type="default" r:id="rId14"/>
@@ -2982,7 +2739,7 @@
   <a:extraClrSchemeLst/>
   <a:extLst>
     <a:ext uri="{05A4C25C-085E-4340-85A3-A5531E510DB2}">
-      <thm15:themeFamily xmlns:thm15="http://schemas.microsoft.com/office/thememl/2012/main" xmlns="" name="Office Theme" id="{62F939B6-93AF-4DB8-9C6B-D6C7DFDC589F}" vid="{4A3C46E8-61CC-4603-A589-7422A47A8E4A}"/>
+      <thm15:themeFamily xmlns="" xmlns:thm15="http://schemas.microsoft.com/office/thememl/2012/main" name="Office Theme" id="{62F939B6-93AF-4DB8-9C6B-D6C7DFDC589F}" vid="{4A3C46E8-61CC-4603-A589-7422A47A8E4A}"/>
     </a:ext>
   </a:extLst>
 </a:theme>

</xml_diff>